<commit_message>
$ entfernt und Anbieterwechssel
</commit_message>
<xml_diff>
--- a/Kathi/Kundenbindung und Anbieterwechsel.docx
+++ b/Kathi/Kundenbindung und Anbieterwechsel.docx
@@ -6,15 +6,15 @@
       <w:pPr>
         <w:rPr>
           <w:rFonts w:ascii="Garamond" w:hAnsi="Garamond"/>
-          <w:sz w:val="18"/>
-          <w:szCs w:val="18"/>
+          <w:sz w:val="24"/>
+          <w:szCs w:val="24"/>
         </w:rPr>
       </w:pPr>
       <w:r>
         <w:rPr>
           <w:rFonts w:ascii="Garamond" w:hAnsi="Garamond"/>
-          <w:sz w:val="18"/>
-          <w:szCs w:val="18"/>
+          <w:sz w:val="24"/>
+          <w:szCs w:val="24"/>
         </w:rPr>
         <w:t>Kundenbindung und Anbieterwechsel</w:t>
       </w:r>
@@ -23,6 +23,72 @@
       <w:pPr>
         <w:rPr>
           <w:rFonts w:ascii="Garamond" w:hAnsi="Garamond"/>
+          <w:sz w:val="24"/>
+          <w:szCs w:val="24"/>
+        </w:rPr>
+      </w:pPr>
+      <w:r>
+        <w:rPr>
+          <w:rFonts w:ascii="Garamond" w:hAnsi="Garamond"/>
+          <w:sz w:val="24"/>
+          <w:szCs w:val="24"/>
+        </w:rPr>
+        <w:t>Bei einer Cloud-Lösung des ERP-Systems muss sich ein Kunde sehr gut über die einzelnen Angebote informieren, d</w:t>
+      </w:r>
+      <w:r>
+        <w:rPr>
+          <w:rFonts w:ascii="Garamond" w:hAnsi="Garamond"/>
+          <w:sz w:val="24"/>
+          <w:szCs w:val="24"/>
+        </w:rPr>
+        <w:t xml:space="preserve">enn möchte der Kunde doch einen </w:t>
+      </w:r>
+      <w:r>
+        <w:rPr>
+          <w:rFonts w:ascii="Garamond" w:hAnsi="Garamond"/>
+          <w:sz w:val="24"/>
+          <w:szCs w:val="24"/>
+        </w:rPr>
+        <w:t>Anbieterwechsel</w:t>
+      </w:r>
+      <w:r>
+        <w:rPr>
+          <w:rFonts w:ascii="Garamond" w:hAnsi="Garamond"/>
+          <w:sz w:val="24"/>
+          <w:szCs w:val="24"/>
+        </w:rPr>
+        <w:t xml:space="preserve"> durchführen, kann es sich als sehr schwierig erweisen. </w:t>
+      </w:r>
+    </w:p>
+    <w:p>
+      <w:pPr>
+        <w:rPr>
+          <w:rFonts w:ascii="Garamond" w:hAnsi="Garamond"/>
+          <w:sz w:val="24"/>
+          <w:szCs w:val="24"/>
+        </w:rPr>
+      </w:pPr>
+      <w:r>
+        <w:rPr>
+          <w:rFonts w:ascii="Garamond" w:hAnsi="Garamond"/>
+          <w:sz w:val="24"/>
+          <w:szCs w:val="24"/>
+        </w:rPr>
+        <w:t xml:space="preserve">Ein großes Problem dabei ist, dass wichtigste überhaupt beim Wechsel – die Daten. Eine Komplikation in dem Bereich ist die Datensicherheit bei der Datenübertragung sowie der genaue Ablauf dieses Prozesses, denn diese sind relativ komplex und abhängig voneinander. </w:t>
+      </w:r>
+      <w:r>
+        <w:rPr>
+          <w:rFonts w:ascii="Garamond" w:hAnsi="Garamond"/>
+          <w:sz w:val="24"/>
+          <w:szCs w:val="24"/>
+        </w:rPr>
+        <w:t>In den allermeisten Fällen hat der Kunde keine Möglichkeit auf seine Rohdaten zu zugreifen, da diese vom Anbieter extern verwaltet werden. Ein Datenexport kann dementsprechend schwierig sein und eine Migration ist nur mit großem Aufwand zu ermöglichen. Aber auch das Konzept des „Data Gravity“ könnte zum Problem werden. Dieses sagt aus, „Je mehr Daten an einem spezifischen Ort vorgehalten werden, desto komplizierter ist es, sie umzuziehen“ (Gruhn, 2018). Der Kunde kann sich als schnell in der Vendor-Lock-In Falle befinden. Er ist dann den Änderungen und Preisanpassungen des Betreibers komplett ausgeliefert.</w:t>
+      </w:r>
+    </w:p>
+    <w:p>
+      <w:pPr>
+        <w:rPr>
+          <w:rFonts w:ascii="Garamond" w:hAnsi="Garamond"/>
           <w:sz w:val="18"/>
           <w:szCs w:val="18"/>
         </w:rPr>
@@ -30,10 +96,36 @@
       <w:r>
         <w:rPr>
           <w:rFonts w:ascii="Garamond" w:hAnsi="Garamond"/>
+          <w:sz w:val="24"/>
+          <w:szCs w:val="24"/>
+        </w:rPr>
+        <w:t xml:space="preserve">Auch wenn der Kunde auf diese Daten im Allgemeine zugreifen könnte, gäbe es immer noch </w:t>
+      </w:r>
+      <w:r>
+        <w:rPr>
+          <w:rFonts w:ascii="Garamond" w:hAnsi="Garamond"/>
+          <w:sz w:val="24"/>
+          <w:szCs w:val="24"/>
+        </w:rPr>
+        <w:t>das Problem des Datenschutzes – wie sollen die Daten übertragen werden? Denn nicht nur sind es zahlreiche Daten, die von der Cloud sicher entnommen werden müssen</w:t>
+      </w:r>
+      <w:r>
+        <w:rPr>
+          <w:rFonts w:ascii="Garamond" w:hAnsi="Garamond"/>
+          <w:sz w:val="24"/>
+          <w:szCs w:val="24"/>
+        </w:rPr>
+        <w:t>, auch spielt die Frage des benötigten Speichermediums eine große Rolle.</w:t>
+      </w:r>
+      <w:bookmarkStart w:id="0" w:name="_GoBack"/>
+      <w:bookmarkEnd w:id="0"/>
+      <w:r>
+        <w:rPr>
+          <w:rFonts w:ascii="Garamond" w:hAnsi="Garamond"/>
           <w:sz w:val="18"/>
           <w:szCs w:val="18"/>
         </w:rPr>
-        <w:t>Bei einer Cloud-Lösung des ERP-Systems muss sich ein Kunde sehr gut über die einzelnen Angebote informieren, da der Anbieterwechsel nicht wirklich einfach ist. Den als aller Erstes gibt es das Problem des Datenschutzes – wie sollen die Daten übertragen werden? Den</w:t>
+        <w:t xml:space="preserve"> </w:t>
       </w:r>
       <w:r>
         <w:rPr>
@@ -41,7 +133,7 @@
           <w:sz w:val="18"/>
           <w:szCs w:val="18"/>
         </w:rPr>
-        <w:t>n</w:t>
+        <w:t xml:space="preserve"> um sie in ein anderes System zu integrieren und für spätere Nutzung</w:t>
       </w:r>
       <w:r>
         <w:rPr>
@@ -49,18 +141,8 @@
           <w:sz w:val="18"/>
           <w:szCs w:val="18"/>
         </w:rPr>
-        <w:t xml:space="preserve"> nicht nur sind es zahlreiche Daten, die von der Cloud sicher entnommen werden müssen, mithilfe eines Speichermediums, um sie in ein anderes System zu integrieren und für spätere Nutzung</w:t>
-      </w:r>
-      <w:r>
-        <w:rPr>
-          <w:rFonts w:ascii="Garamond" w:hAnsi="Garamond"/>
-          <w:sz w:val="18"/>
-          <w:szCs w:val="18"/>
-        </w:rPr>
         <w:t xml:space="preserve"> bereitzustellen. </w:t>
       </w:r>
-      <w:bookmarkStart w:id="0" w:name="_GoBack"/>
-      <w:bookmarkEnd w:id="0"/>
     </w:p>
     <w:sectPr>
       <w:pgSz w:w="11906" w:h="16838"/>

</xml_diff>

<commit_message>
Update Kundenbindung und Anbieterwechsel.docx
</commit_message>
<xml_diff>
--- a/Kathi/Kundenbindung und Anbieterwechsel.docx
+++ b/Kathi/Kundenbindung und Anbieterwechsel.docx
@@ -62,33 +62,65 @@
     </w:p>
     <w:p>
       <w:pPr>
-        <w:rPr>
-          <w:rFonts w:ascii="Garamond" w:hAnsi="Garamond"/>
-          <w:sz w:val="24"/>
-          <w:szCs w:val="24"/>
-        </w:rPr>
-      </w:pPr>
-      <w:r>
-        <w:rPr>
-          <w:rFonts w:ascii="Garamond" w:hAnsi="Garamond"/>
-          <w:sz w:val="24"/>
-          <w:szCs w:val="24"/>
-        </w:rPr>
-        <w:t xml:space="preserve">Ein großes Problem dabei ist, dass wichtigste überhaupt beim Wechsel – die Daten. Eine Komplikation in dem Bereich ist die Datensicherheit bei der Datenübertragung sowie der genaue Ablauf dieses Prozesses, denn diese sind relativ komplex und abhängig voneinander. </w:t>
-      </w:r>
-      <w:r>
-        <w:rPr>
-          <w:rFonts w:ascii="Garamond" w:hAnsi="Garamond"/>
-          <w:sz w:val="24"/>
-          <w:szCs w:val="24"/>
-        </w:rPr>
-        <w:t>In den allermeisten Fällen hat der Kunde keine Möglichkeit auf seine Rohdaten zu zugreifen, da diese vom Anbieter extern verwaltet werden. Ein Datenexport kann dementsprechend schwierig sein und eine Migration ist nur mit großem Aufwand zu ermöglichen. Aber auch das Konzept des „Data Gravity“ könnte zum Problem werden. Dieses sagt aus, „Je mehr Daten an einem spezifischen Ort vorgehalten werden, desto komplizierter ist es, sie umzuziehen“ (Gruhn, 2018). Der Kunde kann sich als schnell in der Vendor-Lock-In Falle befinden. Er ist dann den Änderungen und Preisanpassungen des Betreibers komplett ausgeliefert.</w:t>
+        <w:pStyle w:val="Listenabsatz"/>
+        <w:numPr>
+          <w:ilvl w:val="0"/>
+          <w:numId w:val="1"/>
+        </w:numPr>
+        <w:rPr>
+          <w:rFonts w:ascii="Garamond" w:hAnsi="Garamond"/>
+          <w:sz w:val="24"/>
+          <w:szCs w:val="24"/>
+        </w:rPr>
+      </w:pPr>
+      <w:r>
+        <w:rPr>
+          <w:rFonts w:ascii="Garamond" w:hAnsi="Garamond"/>
+          <w:sz w:val="24"/>
+          <w:szCs w:val="24"/>
+        </w:rPr>
+        <w:t>Anbieterwechsel und deren Probleme</w:t>
       </w:r>
     </w:p>
     <w:p>
       <w:pPr>
         <w:rPr>
           <w:rFonts w:ascii="Garamond" w:hAnsi="Garamond"/>
+          <w:sz w:val="24"/>
+          <w:szCs w:val="24"/>
+        </w:rPr>
+      </w:pPr>
+      <w:r>
+        <w:rPr>
+          <w:rFonts w:ascii="Garamond" w:hAnsi="Garamond"/>
+          <w:sz w:val="24"/>
+          <w:szCs w:val="24"/>
+        </w:rPr>
+        <w:t xml:space="preserve">Ein großes Problem dabei ist, dass wichtigste überhaupt beim Wechsel – die Daten. Eine Komplikation in dem Bereich ist die Datensicherheit bei der Datenübertragung sowie der genaue Ablauf dieses Prozesses, denn diese sind relativ komplex und abhängig voneinander. </w:t>
+      </w:r>
+      <w:r>
+        <w:rPr>
+          <w:rFonts w:ascii="Garamond" w:hAnsi="Garamond"/>
+          <w:sz w:val="24"/>
+          <w:szCs w:val="24"/>
+        </w:rPr>
+        <w:t>In den allermeisten Fällen hat der Kunde keine Möglichkeit auf seine Rohdaten zu zugreifen, da diese vom Anbieter extern verwaltet werden. Ein Datenexport kann dementsprechend schwierig sein und eine Migration ist nur mit großem Aufwand zu ermöglichen. Aber auch das Konzept des „Data Gravity“ könnte zum Problem werden. Dieses sagt aus, „Je mehr Daten an einem spezifischen Ort vorgehalten werden, desto komplizierter ist es, sie umzuziehen“ (Gruhn, 2018). Der Kunde kann sich als schnell in der Vendor-Lock-In Falle befi</w:t>
+      </w:r>
+      <w:bookmarkStart w:id="0" w:name="_GoBack"/>
+      <w:bookmarkEnd w:id="0"/>
+      <w:r>
+        <w:rPr>
+          <w:rFonts w:ascii="Garamond" w:hAnsi="Garamond"/>
+          <w:sz w:val="24"/>
+          <w:szCs w:val="24"/>
+        </w:rPr>
+        <w:t>nden. Er ist dann den Änderungen und Preisanpassungen des Betreibers komplett ausgeliefert.</w:t>
+      </w:r>
+    </w:p>
+    <w:p>
+      <w:pPr>
+        <w:rPr>
+          <w:rFonts w:ascii="Garamond" w:hAnsi="Garamond"/>
           <w:sz w:val="18"/>
           <w:szCs w:val="18"/>
         </w:rPr>
@@ -117,8 +149,6 @@
         </w:rPr>
         <w:t>, auch spielt die Frage des benötigten Speichermediums eine große Rolle.</w:t>
       </w:r>
-      <w:bookmarkStart w:id="0" w:name="_GoBack"/>
-      <w:bookmarkEnd w:id="0"/>
       <w:r>
         <w:rPr>
           <w:rFonts w:ascii="Garamond" w:hAnsi="Garamond"/>
@@ -142,6 +172,28 @@
           <w:szCs w:val="18"/>
         </w:rPr>
         <w:t xml:space="preserve"> bereitzustellen. </w:t>
+      </w:r>
+    </w:p>
+    <w:p>
+      <w:pPr>
+        <w:pStyle w:val="Listenabsatz"/>
+        <w:numPr>
+          <w:ilvl w:val="0"/>
+          <w:numId w:val="1"/>
+        </w:numPr>
+        <w:rPr>
+          <w:rFonts w:ascii="Garamond" w:hAnsi="Garamond"/>
+          <w:sz w:val="24"/>
+          <w:szCs w:val="24"/>
+        </w:rPr>
+      </w:pPr>
+      <w:r>
+        <w:rPr>
+          <w:rFonts w:ascii="Garamond" w:hAnsi="Garamond"/>
+          <w:sz w:val="24"/>
+          <w:szCs w:val="24"/>
+        </w:rPr>
+        <w:t>Kundenbindung</w:t>
       </w:r>
     </w:p>
     <w:sectPr>
@@ -152,6 +204,103 @@
     </w:sectPr>
   </w:body>
 </w:document>
+</file>
+
+<file path=word/numbering.xml><?xml version="1.0" encoding="utf-8"?>
+<w:numbering xmlns:wpc="http://schemas.microsoft.com/office/word/2010/wordprocessingCanvas" xmlns:cx="http://schemas.microsoft.com/office/drawing/2014/chartex" xmlns:cx1="http://schemas.microsoft.com/office/drawing/2015/9/8/chartex" xmlns:cx2="http://schemas.microsoft.com/office/drawing/2015/10/21/chartex" xmlns:cx3="http://schemas.microsoft.com/office/drawing/2016/5/9/chartex" xmlns:cx4="http://schemas.microsoft.com/office/drawing/2016/5/10/chartex" xmlns:cx5="http://schemas.microsoft.com/office/drawing/2016/5/11/chartex" xmlns:cx6="http://schemas.microsoft.com/office/drawing/2016/5/12/chartex" xmlns:cx7="http://schemas.microsoft.com/office/drawing/2016/5/13/chartex" xmlns:cx8="http://schemas.microsoft.com/office/drawing/2016/5/14/chartex" xmlns:mc="http://schemas.openxmlformats.org/markup-compatibility/2006" xmlns:aink="http://schemas.microsoft.com/office/drawing/2016/ink" xmlns:am3d="http://schemas.microsoft.com/office/drawing/2017/model3d" xmlns:o="urn:schemas-microsoft-com:office:office" xmlns:r="http://schemas.openxmlformats.org/officeDocument/2006/relationships" xmlns:m="http://schemas.openxmlformats.org/officeDocument/2006/math" xmlns:v="urn:schemas-microsoft-com:vml" xmlns:wp14="http://schemas.microsoft.com/office/word/2010/wordprocessingDrawing" xmlns:wp="http://schemas.openxmlformats.org/drawingml/2006/wordprocessingDrawing" xmlns:w10="urn:schemas-microsoft-com:office:word" xmlns:w="http://schemas.openxmlformats.org/wordprocessingml/2006/main" xmlns:w14="http://schemas.microsoft.com/office/word/2010/wordml" xmlns:w15="http://schemas.microsoft.com/office/word/2012/wordml" xmlns:w16cid="http://schemas.microsoft.com/office/word/2016/wordml/cid" xmlns:w16se="http://schemas.microsoft.com/office/word/2015/wordml/symex" xmlns:wpg="http://schemas.microsoft.com/office/word/2010/wordprocessingGroup" xmlns:wpi="http://schemas.microsoft.com/office/word/2010/wordprocessingInk" xmlns:wne="http://schemas.microsoft.com/office/word/2006/wordml" xmlns:wps="http://schemas.microsoft.com/office/word/2010/wordprocessingShape" mc:Ignorable="w14 w15 w16se w16cid wp14">
+  <w:abstractNum w:abstractNumId="0" w15:restartNumberingAfterBreak="0">
+    <w:nsid w:val="01972CE8"/>
+    <w:multiLevelType w:val="hybridMultilevel"/>
+    <w:tmpl w:val="566E4A74"/>
+    <w:lvl w:ilvl="0" w:tplc="0407000F">
+      <w:start w:val="1"/>
+      <w:numFmt w:val="decimal"/>
+      <w:lvlText w:val="%1."/>
+      <w:lvlJc w:val="left"/>
+      <w:pPr>
+        <w:ind w:left="720" w:hanging="360"/>
+      </w:pPr>
+      <w:rPr>
+        <w:rFonts w:hint="default"/>
+      </w:rPr>
+    </w:lvl>
+    <w:lvl w:ilvl="1" w:tplc="04070019" w:tentative="1">
+      <w:start w:val="1"/>
+      <w:numFmt w:val="lowerLetter"/>
+      <w:lvlText w:val="%2."/>
+      <w:lvlJc w:val="left"/>
+      <w:pPr>
+        <w:ind w:left="1440" w:hanging="360"/>
+      </w:pPr>
+    </w:lvl>
+    <w:lvl w:ilvl="2" w:tplc="0407001B" w:tentative="1">
+      <w:start w:val="1"/>
+      <w:numFmt w:val="lowerRoman"/>
+      <w:lvlText w:val="%3."/>
+      <w:lvlJc w:val="right"/>
+      <w:pPr>
+        <w:ind w:left="2160" w:hanging="180"/>
+      </w:pPr>
+    </w:lvl>
+    <w:lvl w:ilvl="3" w:tplc="0407000F" w:tentative="1">
+      <w:start w:val="1"/>
+      <w:numFmt w:val="decimal"/>
+      <w:lvlText w:val="%4."/>
+      <w:lvlJc w:val="left"/>
+      <w:pPr>
+        <w:ind w:left="2880" w:hanging="360"/>
+      </w:pPr>
+    </w:lvl>
+    <w:lvl w:ilvl="4" w:tplc="04070019" w:tentative="1">
+      <w:start w:val="1"/>
+      <w:numFmt w:val="lowerLetter"/>
+      <w:lvlText w:val="%5."/>
+      <w:lvlJc w:val="left"/>
+      <w:pPr>
+        <w:ind w:left="3600" w:hanging="360"/>
+      </w:pPr>
+    </w:lvl>
+    <w:lvl w:ilvl="5" w:tplc="0407001B" w:tentative="1">
+      <w:start w:val="1"/>
+      <w:numFmt w:val="lowerRoman"/>
+      <w:lvlText w:val="%6."/>
+      <w:lvlJc w:val="right"/>
+      <w:pPr>
+        <w:ind w:left="4320" w:hanging="180"/>
+      </w:pPr>
+    </w:lvl>
+    <w:lvl w:ilvl="6" w:tplc="0407000F" w:tentative="1">
+      <w:start w:val="1"/>
+      <w:numFmt w:val="decimal"/>
+      <w:lvlText w:val="%7."/>
+      <w:lvlJc w:val="left"/>
+      <w:pPr>
+        <w:ind w:left="5040" w:hanging="360"/>
+      </w:pPr>
+    </w:lvl>
+    <w:lvl w:ilvl="7" w:tplc="04070019" w:tentative="1">
+      <w:start w:val="1"/>
+      <w:numFmt w:val="lowerLetter"/>
+      <w:lvlText w:val="%8."/>
+      <w:lvlJc w:val="left"/>
+      <w:pPr>
+        <w:ind w:left="5760" w:hanging="360"/>
+      </w:pPr>
+    </w:lvl>
+    <w:lvl w:ilvl="8" w:tplc="0407001B" w:tentative="1">
+      <w:start w:val="1"/>
+      <w:numFmt w:val="lowerRoman"/>
+      <w:lvlText w:val="%9."/>
+      <w:lvlJc w:val="right"/>
+      <w:pPr>
+        <w:ind w:left="6480" w:hanging="180"/>
+      </w:pPr>
+    </w:lvl>
+  </w:abstractNum>
+  <w:num w:numId="1">
+    <w:abstractNumId w:val="0"/>
+  </w:num>
+</w:numbering>
 </file>
 
 <file path=word/styles.xml><?xml version="1.0" encoding="utf-8"?>
@@ -581,6 +730,17 @@
     <w:semiHidden/>
     <w:unhideWhenUsed/>
   </w:style>
+  <w:style w:type="paragraph" w:styleId="Listenabsatz">
+    <w:name w:val="List Paragraph"/>
+    <w:basedOn w:val="Standard"/>
+    <w:uiPriority w:val="34"/>
+    <w:qFormat/>
+    <w:rsid w:val="00DA2BAC"/>
+    <w:pPr>
+      <w:ind w:left="720"/>
+      <w:contextualSpacing/>
+    </w:pPr>
+  </w:style>
 </w:styles>
 </file>
 

</xml_diff>

<commit_message>
Kundenbindung und Strategien fehlen mir noch
</commit_message>
<xml_diff>
--- a/Kathi/Kundenbindung und Anbieterwechsel.docx
+++ b/Kathi/Kundenbindung und Anbieterwechsel.docx
@@ -27,6 +27,7 @@
           <w:szCs w:val="24"/>
         </w:rPr>
       </w:pPr>
+      <w:bookmarkStart w:id="0" w:name="_Hlk23964103"/>
       <w:r>
         <w:rPr>
           <w:rFonts w:ascii="Garamond" w:hAnsi="Garamond"/>
@@ -96,7 +97,17 @@
           <w:sz w:val="24"/>
           <w:szCs w:val="24"/>
         </w:rPr>
-        <w:t>Ein großes Problem dabei ist, d</w:t>
+        <w:t xml:space="preserve">Ein großes Problem dabei ist, </w:t>
+      </w:r>
+      <w:bookmarkStart w:id="1" w:name="_GoBack"/>
+      <w:bookmarkEnd w:id="1"/>
+      <w:r>
+        <w:rPr>
+          <w:rFonts w:ascii="Garamond" w:hAnsi="Garamond"/>
+          <w:sz w:val="24"/>
+          <w:szCs w:val="24"/>
+        </w:rPr>
+        <w:t>d</w:t>
       </w:r>
       <w:r>
         <w:rPr>
@@ -297,7 +308,49 @@
           <w:sz w:val="24"/>
           <w:szCs w:val="24"/>
         </w:rPr>
-        <w:t>Also ist die Datenintegration nicht so einfach. Am besten ist es, wenn das Nachfolgeprodukt ähnlich wie das alte Produkt aufgebaut ist. Ansonsten kann man von der Aufwandssicht nicht von einer Integrierung sprechen, sondern eher von einer Neuimplementierung.</w:t>
+        <w:t>Also ist die Datenintegration nicht so einfach. Am besten ist es, wenn das Nachfolgeprodukt ähnlich wie das alte Produkt aufgebaut ist. Ansonsten kann man von der Aufwandssicht nicht von einer Integrierung sprechen, sondern eher von einer Neuimplementierung</w:t>
+      </w:r>
+      <w:r>
+        <w:rPr>
+          <w:rFonts w:ascii="Garamond" w:hAnsi="Garamond"/>
+          <w:sz w:val="24"/>
+          <w:szCs w:val="24"/>
+        </w:rPr>
+        <w:t xml:space="preserve"> -Schulung von Mitarbeitern, Beschaffung von Ad-</w:t>
+      </w:r>
+      <w:proofErr w:type="spellStart"/>
+      <w:r>
+        <w:rPr>
+          <w:rFonts w:ascii="Garamond" w:hAnsi="Garamond"/>
+          <w:sz w:val="24"/>
+          <w:szCs w:val="24"/>
+        </w:rPr>
+        <w:t>ons</w:t>
+      </w:r>
+      <w:proofErr w:type="spellEnd"/>
+      <w:r>
+        <w:rPr>
+          <w:rFonts w:ascii="Garamond" w:hAnsi="Garamond"/>
+          <w:sz w:val="24"/>
+          <w:szCs w:val="24"/>
+        </w:rPr>
+        <w:t xml:space="preserve"> und neue Parametrisierung</w:t>
+      </w:r>
+      <w:r>
+        <w:rPr>
+          <w:rFonts w:ascii="Garamond" w:hAnsi="Garamond"/>
+          <w:sz w:val="24"/>
+          <w:szCs w:val="24"/>
+        </w:rPr>
+        <w:t>.</w:t>
+      </w:r>
+      <w:r>
+        <w:rPr>
+          <w:rFonts w:ascii="Garamond" w:hAnsi="Garamond"/>
+          <w:sz w:val="24"/>
+          <w:szCs w:val="24"/>
+        </w:rPr>
+        <w:t xml:space="preserve"> </w:t>
       </w:r>
     </w:p>
     <w:p>
@@ -322,6 +375,7 @@
         <w:t>Kundenbindung</w:t>
       </w:r>
     </w:p>
+    <w:bookmarkEnd w:id="0"/>
     <w:p>
       <w:pPr>
         <w:rPr>
@@ -330,8 +384,6 @@
           <w:szCs w:val="24"/>
         </w:rPr>
       </w:pPr>
-      <w:bookmarkStart w:id="0" w:name="_GoBack"/>
-      <w:bookmarkEnd w:id="0"/>
     </w:p>
     <w:sectPr>
       <w:pgSz w:w="11906" w:h="16838"/>

</xml_diff>